<commit_message>
Updated ideation, updated UML, added some forms (no functionality yet)
</commit_message>
<xml_diff>
--- a/Documentation/Ideation Document for Individual Assignment.docx
+++ b/Documentation/Ideation Document for Individual Assignment.docx
@@ -166,6 +166,13 @@
           <w:szCs w:val="28"/>
         </w:rPr>
       </w:pPr>
+      <w:r>
+        <w:rPr>
+          <w:sz w:val="28"/>
+          <w:szCs w:val="28"/>
+        </w:rPr>
+        <w:t>The web app will have an algorithm that calculates the rank of the player that submitted the run. Calculating their place in a leaderboard using data from the uploads.</w:t>
+      </w:r>
     </w:p>
     <w:p>
       <w:pPr>
@@ -218,7 +225,6 @@
           <w:sz w:val="28"/>
           <w:szCs w:val="28"/>
         </w:rPr>
-        <w:lastRenderedPageBreak/>
         <w:t>As a sitemap, this is what I envision for the moment. I will change it accordingly as I progress on the project.</w:t>
       </w:r>
     </w:p>
@@ -231,6 +237,7 @@
       </w:pPr>
       <w:r>
         <w:rPr>
+          <w:noProof/>
           <w:sz w:val="28"/>
           <w:szCs w:val="28"/>
         </w:rPr>
@@ -363,19 +370,35 @@
           <w:sz w:val="28"/>
           <w:szCs w:val="28"/>
         </w:rPr>
-        <w:lastRenderedPageBreak/>
-        <w:t>As for the wireframes, these are a few examples of what my site would look like at the moment:</w:t>
-      </w:r>
-    </w:p>
-    <w:p>
-      <w:pPr>
-        <w:rPr>
-          <w:sz w:val="28"/>
-          <w:szCs w:val="28"/>
-        </w:rPr>
-      </w:pPr>
-      <w:r>
-        <w:rPr>
+        <w:t xml:space="preserve">As for the wireframes, these are a few examples of what my site would look like </w:t>
+      </w:r>
+      <w:proofErr w:type="gramStart"/>
+      <w:r>
+        <w:rPr>
+          <w:sz w:val="28"/>
+          <w:szCs w:val="28"/>
+        </w:rPr>
+        <w:t>at the moment</w:t>
+      </w:r>
+      <w:proofErr w:type="gramEnd"/>
+      <w:r>
+        <w:rPr>
+          <w:sz w:val="28"/>
+          <w:szCs w:val="28"/>
+        </w:rPr>
+        <w:t>:</w:t>
+      </w:r>
+    </w:p>
+    <w:p>
+      <w:pPr>
+        <w:rPr>
+          <w:sz w:val="28"/>
+          <w:szCs w:val="28"/>
+        </w:rPr>
+      </w:pPr>
+      <w:r>
+        <w:rPr>
+          <w:noProof/>
           <w:sz w:val="28"/>
           <w:szCs w:val="28"/>
         </w:rPr>
@@ -423,6 +446,56 @@
           <w:szCs w:val="28"/>
         </w:rPr>
       </w:pPr>
+      <w:r>
+        <w:rPr>
+          <w:sz w:val="28"/>
+          <w:szCs w:val="28"/>
+        </w:rPr>
+        <w:lastRenderedPageBreak/>
+        <w:drawing>
+          <wp:inline distT="0" distB="0" distL="0" distR="0" wp14:anchorId="4A760194" wp14:editId="2C276BCD">
+            <wp:extent cx="4503810" cy="2941575"/>
+            <wp:effectExtent l="0" t="0" r="0" b="0"/>
+            <wp:docPr id="286403247" name="Picture 1" descr="A screenshot of a web page&#10;&#10;Description automatically generated"/>
+            <wp:cNvGraphicFramePr>
+              <a:graphicFrameLocks xmlns:a="http://schemas.openxmlformats.org/drawingml/2006/main" noChangeAspect="1"/>
+            </wp:cNvGraphicFramePr>
+            <a:graphic xmlns:a="http://schemas.openxmlformats.org/drawingml/2006/main">
+              <a:graphicData uri="http://schemas.openxmlformats.org/drawingml/2006/picture">
+                <pic:pic xmlns:pic="http://schemas.openxmlformats.org/drawingml/2006/picture">
+                  <pic:nvPicPr>
+                    <pic:cNvPr id="286403247" name="Picture 1" descr="A screenshot of a web page&#10;&#10;Description automatically generated"/>
+                    <pic:cNvPicPr/>
+                  </pic:nvPicPr>
+                  <pic:blipFill>
+                    <a:blip r:embed="rId9"/>
+                    <a:stretch>
+                      <a:fillRect/>
+                    </a:stretch>
+                  </pic:blipFill>
+                  <pic:spPr>
+                    <a:xfrm>
+                      <a:off x="0" y="0"/>
+                      <a:ext cx="4503810" cy="2941575"/>
+                    </a:xfrm>
+                    <a:prstGeom prst="rect">
+                      <a:avLst/>
+                    </a:prstGeom>
+                  </pic:spPr>
+                </pic:pic>
+              </a:graphicData>
+            </a:graphic>
+          </wp:inline>
+        </w:drawing>
+      </w:r>
+    </w:p>
+    <w:p>
+      <w:pPr>
+        <w:rPr>
+          <w:sz w:val="28"/>
+          <w:szCs w:val="28"/>
+        </w:rPr>
+      </w:pPr>
     </w:p>
     <w:p>
       <w:pPr>
@@ -440,7 +513,7 @@
       </w:r>
     </w:p>
     <w:sectPr>
-      <w:headerReference w:type="default" r:id="rId9"/>
+      <w:headerReference w:type="default" r:id="rId10"/>
       <w:pgSz w:w="12240" w:h="15840"/>
       <w:pgMar w:top="1440" w:right="1440" w:bottom="1440" w:left="1440" w:header="720" w:footer="720" w:gutter="0"/>
       <w:cols w:space="720"/>

</xml_diff>